<commit_message>
delivery a half of first homework in Sinal and System.
</commit_message>
<xml_diff>
--- a/matwz/matwz/第一次实验/实验内容_实验一.docx
+++ b/matwz/matwz/第一次实验/实验内容_实验一.docx
@@ -1,6 +1,6 @@
 
 <file path=word/document.xml><?xml version="1.0" encoding="utf-8"?>
-<w:document xmlns:wpc="http://schemas.microsoft.com/office/word/2010/wordprocessingCanvas" xmlns:cx="http://schemas.microsoft.com/office/drawing/2014/chartex" xmlns:cx1="http://schemas.microsoft.com/office/drawing/2015/9/8/chartex" xmlns:cx2="http://schemas.microsoft.com/office/drawing/2015/10/21/chartex" xmlns:cx3="http://schemas.microsoft.com/office/drawing/2016/5/9/chartex" xmlns:cx4="http://schemas.microsoft.com/office/drawing/2016/5/10/chartex" xmlns:cx5="http://schemas.microsoft.com/office/drawing/2016/5/11/chartex" xmlns:cx6="http://schemas.microsoft.com/office/drawing/2016/5/12/chartex" xmlns:cx7="http://schemas.microsoft.com/office/drawing/2016/5/13/chartex" xmlns:cx8="http://schemas.microsoft.com/office/drawing/2016/5/14/chartex" xmlns:mc="http://schemas.openxmlformats.org/markup-compatibility/2006" xmlns:aink="http://schemas.microsoft.com/office/drawing/2016/ink" xmlns:am3d="http://schemas.microsoft.com/office/drawing/2017/model3d" xmlns:o="urn:schemas-microsoft-com:office:office" xmlns:oel="http://schemas.microsoft.com/office/2019/extlst" xmlns:r="http://schemas.openxmlformats.org/officeDocument/2006/relationships" xmlns:m="http://schemas.openxmlformats.org/officeDocument/2006/math" xmlns:v="urn:schemas-microsoft-com:vml" xmlns:wp14="http://schemas.microsoft.com/office/word/2010/wordprocessingDrawing" xmlns:wp="http://schemas.openxmlformats.org/drawingml/2006/wordprocessingDrawing" xmlns:w10="urn:schemas-microsoft-com:office:word" xmlns:w="http://schemas.openxmlformats.org/wordprocessingml/2006/main" xmlns:w14="http://schemas.microsoft.com/office/word/2010/wordml" xmlns:w15="http://schemas.microsoft.com/office/word/2012/wordml" xmlns:w16cex="http://schemas.microsoft.com/office/word/2018/wordml/cex" xmlns:w16cid="http://schemas.microsoft.com/office/word/2016/wordml/cid" xmlns:w16="http://schemas.microsoft.com/office/word/2018/wordml" xmlns:w16sdtdh="http://schemas.microsoft.com/office/word/2020/wordml/sdtdatahash" xmlns:w16se="http://schemas.microsoft.com/office/word/2015/wordml/symex" xmlns:wpg="http://schemas.microsoft.com/office/word/2010/wordprocessingGroup" xmlns:wpi="http://schemas.microsoft.com/office/word/2010/wordprocessingInk" xmlns:wne="http://schemas.microsoft.com/office/word/2006/wordml" xmlns:wps="http://schemas.microsoft.com/office/word/2010/wordprocessingShape" mc:Ignorable="w14 w15 w16se w16cid w16 w16cex w16sdtdh wp14">
+<w:document xmlns:wpc="http://schemas.microsoft.com/office/word/2010/wordprocessingCanvas" xmlns:cx="http://schemas.microsoft.com/office/drawing/2014/chartex" xmlns:cx1="http://schemas.microsoft.com/office/drawing/2015/9/8/chartex" xmlns:cx2="http://schemas.microsoft.com/office/drawing/2015/10/21/chartex" xmlns:cx3="http://schemas.microsoft.com/office/drawing/2016/5/9/chartex" xmlns:cx4="http://schemas.microsoft.com/office/drawing/2016/5/10/chartex" xmlns:cx5="http://schemas.microsoft.com/office/drawing/2016/5/11/chartex" xmlns:cx6="http://schemas.microsoft.com/office/drawing/2016/5/12/chartex" xmlns:cx7="http://schemas.microsoft.com/office/drawing/2016/5/13/chartex" xmlns:cx8="http://schemas.microsoft.com/office/drawing/2016/5/14/chartex" xmlns:mc="http://schemas.openxmlformats.org/markup-compatibility/2006" xmlns:aink="http://schemas.microsoft.com/office/drawing/2016/ink" xmlns:am3d="http://schemas.microsoft.com/office/drawing/2017/model3d" xmlns:o="urn:schemas-microsoft-com:office:office" xmlns:r="http://schemas.openxmlformats.org/officeDocument/2006/relationships" xmlns:m="http://schemas.openxmlformats.org/officeDocument/2006/math" xmlns:v="urn:schemas-microsoft-com:vml" xmlns:wp14="http://schemas.microsoft.com/office/word/2010/wordprocessingDrawing" xmlns:wp="http://schemas.openxmlformats.org/drawingml/2006/wordprocessingDrawing" xmlns:w10="urn:schemas-microsoft-com:office:word" xmlns:w="http://schemas.openxmlformats.org/wordprocessingml/2006/main" xmlns:w14="http://schemas.microsoft.com/office/word/2010/wordml" xmlns:w15="http://schemas.microsoft.com/office/word/2012/wordml" xmlns:w16cex="http://schemas.microsoft.com/office/word/2018/wordml/cex" xmlns:w16cid="http://schemas.microsoft.com/office/word/2016/wordml/cid" xmlns:w16="http://schemas.microsoft.com/office/word/2018/wordml" xmlns:w16sdtdh="http://schemas.microsoft.com/office/word/2020/wordml/sdtdatahash" xmlns:w16se="http://schemas.microsoft.com/office/word/2015/wordml/symex" xmlns:wpg="http://schemas.microsoft.com/office/word/2010/wordprocessingGroup" xmlns:wpi="http://schemas.microsoft.com/office/word/2010/wordprocessingInk" xmlns:wne="http://schemas.microsoft.com/office/word/2006/wordml" xmlns:wps="http://schemas.microsoft.com/office/word/2010/wordprocessingShape" mc:Ignorable="w14 w15 w16se w16cid w16 w16cex w16sdtdh wp14">
   <w:body>
     <w:p>
       <w:pPr>
@@ -164,21 +164,212 @@
         <w:pStyle w:val="a7"/>
         <w:numPr>
           <w:ilvl w:val="0"/>
-          <w:numId w:val="4"/>
+          <w:numId w:val="5"/>
         </w:numPr>
         <w:spacing w:line="360" w:lineRule="auto"/>
-        <w:ind w:left="1260" w:firstLineChars="0"/>
-        <w:rPr>
-          <w:rFonts w:ascii="宋体" w:hAnsi="宋体"/>
-          <w:sz w:val="24"/>
-        </w:rPr>
-      </w:pPr>
-      <w:r>
-        <w:rPr>
-          <w:rFonts w:ascii="宋体" w:hAnsi="宋体" w:hint="eastAsia"/>
-          <w:sz w:val="24"/>
-        </w:rPr>
-        <w:t>周期矩形信号;</w:t>
+        <w:ind w:firstLineChars="0"/>
+        <w:rPr>
+          <w:rFonts w:ascii="宋体" w:hAnsi="宋体"/>
+          <w:sz w:val="24"/>
+        </w:rPr>
+      </w:pPr>
+      <w:proofErr w:type="spellStart"/>
+      <w:r>
+        <w:rPr>
+          <w:rFonts w:ascii="宋体" w:hAnsi="宋体"/>
+          <w:sz w:val="24"/>
+        </w:rPr>
+        <w:t>funtool</w:t>
+      </w:r>
+      <w:proofErr w:type="spellEnd"/>
+    </w:p>
+    <w:p>
+      <w:pPr>
+        <w:pStyle w:val="a7"/>
+        <w:spacing w:line="360" w:lineRule="auto"/>
+        <w:ind w:left="1200" w:firstLineChars="0" w:firstLine="0"/>
+        <w:rPr>
+          <w:rFonts w:ascii="宋体" w:hAnsi="宋体"/>
+          <w:sz w:val="24"/>
+        </w:rPr>
+      </w:pPr>
+      <w:r>
+        <w:rPr>
+          <w:noProof/>
+        </w:rPr>
+        <w:drawing>
+          <wp:inline distT="0" distB="0" distL="0" distR="0" wp14:anchorId="6219C52E" wp14:editId="4C1AE230">
+            <wp:extent cx="5274310" cy="5458460"/>
+            <wp:effectExtent l="19050" t="19050" r="21590" b="27940"/>
+            <wp:docPr id="1" name="图片 1"/>
+            <wp:cNvGraphicFramePr>
+              <a:graphicFrameLocks xmlns:a="http://schemas.openxmlformats.org/drawingml/2006/main" noChangeAspect="1"/>
+            </wp:cNvGraphicFramePr>
+            <a:graphic xmlns:a="http://schemas.openxmlformats.org/drawingml/2006/main">
+              <a:graphicData uri="http://schemas.openxmlformats.org/drawingml/2006/picture">
+                <pic:pic xmlns:pic="http://schemas.openxmlformats.org/drawingml/2006/picture">
+                  <pic:nvPicPr>
+                    <pic:cNvPr id="1" name=""/>
+                    <pic:cNvPicPr/>
+                  </pic:nvPicPr>
+                  <pic:blipFill>
+                    <a:blip r:embed="rId7"/>
+                    <a:stretch>
+                      <a:fillRect/>
+                    </a:stretch>
+                  </pic:blipFill>
+                  <pic:spPr>
+                    <a:xfrm>
+                      <a:off x="0" y="0"/>
+                      <a:ext cx="5274310" cy="5458460"/>
+                    </a:xfrm>
+                    <a:prstGeom prst="rect">
+                      <a:avLst/>
+                    </a:prstGeom>
+                    <a:ln w="9525">
+                      <a:solidFill>
+                        <a:schemeClr val="tx1"/>
+                      </a:solidFill>
+                    </a:ln>
+                  </pic:spPr>
+                </pic:pic>
+              </a:graphicData>
+            </a:graphic>
+          </wp:inline>
+        </w:drawing>
+      </w:r>
+    </w:p>
+    <w:p>
+      <w:pPr>
+        <w:pStyle w:val="a7"/>
+        <w:spacing w:line="360" w:lineRule="auto"/>
+        <w:ind w:left="1200" w:firstLineChars="0" w:firstLine="0"/>
+        <w:rPr>
+          <w:rFonts w:ascii="宋体" w:hAnsi="宋体"/>
+          <w:sz w:val="24"/>
+        </w:rPr>
+      </w:pPr>
+    </w:p>
+    <w:p>
+      <w:pPr>
+        <w:pStyle w:val="a7"/>
+        <w:spacing w:line="360" w:lineRule="auto"/>
+        <w:ind w:left="1200" w:firstLineChars="0" w:firstLine="0"/>
+        <w:rPr>
+          <w:rFonts w:ascii="宋体" w:hAnsi="宋体"/>
+          <w:sz w:val="24"/>
+        </w:rPr>
+      </w:pPr>
+    </w:p>
+    <w:p>
+      <w:pPr>
+        <w:pStyle w:val="a7"/>
+        <w:spacing w:line="360" w:lineRule="auto"/>
+        <w:ind w:left="1200" w:firstLineChars="0" w:firstLine="0"/>
+        <w:rPr>
+          <w:rFonts w:ascii="宋体" w:hAnsi="宋体"/>
+          <w:sz w:val="24"/>
+        </w:rPr>
+      </w:pPr>
+    </w:p>
+    <w:p>
+      <w:pPr>
+        <w:pStyle w:val="a7"/>
+        <w:spacing w:line="360" w:lineRule="auto"/>
+        <w:ind w:left="1200" w:firstLineChars="0" w:firstLine="0"/>
+        <w:rPr>
+          <w:rFonts w:ascii="宋体" w:hAnsi="宋体"/>
+          <w:sz w:val="24"/>
+        </w:rPr>
+      </w:pPr>
+    </w:p>
+    <w:p>
+      <w:pPr>
+        <w:pStyle w:val="a7"/>
+        <w:spacing w:line="360" w:lineRule="auto"/>
+        <w:ind w:left="1200" w:firstLineChars="0" w:firstLine="0"/>
+        <w:rPr>
+          <w:rFonts w:ascii="宋体" w:hAnsi="宋体" w:hint="eastAsia"/>
+          <w:sz w:val="24"/>
+        </w:rPr>
+      </w:pPr>
+    </w:p>
+    <w:p>
+      <w:pPr>
+        <w:pStyle w:val="a7"/>
+        <w:numPr>
+          <w:ilvl w:val="0"/>
+          <w:numId w:val="5"/>
+        </w:numPr>
+        <w:spacing w:line="360" w:lineRule="auto"/>
+        <w:ind w:firstLineChars="0"/>
+        <w:rPr>
+          <w:rFonts w:ascii="宋体" w:hAnsi="宋体"/>
+          <w:sz w:val="24"/>
+        </w:rPr>
+      </w:pPr>
+      <w:r>
+        <w:rPr>
+          <w:rFonts w:ascii="宋体" w:hAnsi="宋体" w:hint="eastAsia"/>
+          <w:sz w:val="24"/>
+        </w:rPr>
+        <w:t>代码实现</w:t>
+      </w:r>
+    </w:p>
+    <w:p>
+      <w:pPr>
+        <w:pStyle w:val="a7"/>
+        <w:spacing w:line="360" w:lineRule="auto"/>
+        <w:ind w:left="1200" w:firstLineChars="0" w:firstLine="0"/>
+        <w:rPr>
+          <w:rFonts w:ascii="宋体" w:hAnsi="宋体" w:hint="eastAsia"/>
+          <w:sz w:val="24"/>
+        </w:rPr>
+      </w:pPr>
+      <w:r>
+        <w:rPr>
+          <w:noProof/>
+        </w:rPr>
+        <w:drawing>
+          <wp:inline distT="0" distB="0" distL="0" distR="0" wp14:anchorId="1178CC16" wp14:editId="3C716550">
+            <wp:extent cx="5274310" cy="3486150"/>
+            <wp:effectExtent l="19050" t="19050" r="21590" b="19050"/>
+            <wp:docPr id="2" name="图片 2"/>
+            <wp:cNvGraphicFramePr>
+              <a:graphicFrameLocks xmlns:a="http://schemas.openxmlformats.org/drawingml/2006/main" noChangeAspect="1"/>
+            </wp:cNvGraphicFramePr>
+            <a:graphic xmlns:a="http://schemas.openxmlformats.org/drawingml/2006/main">
+              <a:graphicData uri="http://schemas.openxmlformats.org/drawingml/2006/picture">
+                <pic:pic xmlns:pic="http://schemas.openxmlformats.org/drawingml/2006/picture">
+                  <pic:nvPicPr>
+                    <pic:cNvPr id="1" name=""/>
+                    <pic:cNvPicPr/>
+                  </pic:nvPicPr>
+                  <pic:blipFill>
+                    <a:blip r:embed="rId8"/>
+                    <a:stretch>
+                      <a:fillRect/>
+                    </a:stretch>
+                  </pic:blipFill>
+                  <pic:spPr>
+                    <a:xfrm>
+                      <a:off x="0" y="0"/>
+                      <a:ext cx="5274310" cy="3486150"/>
+                    </a:xfrm>
+                    <a:prstGeom prst="rect">
+                      <a:avLst/>
+                    </a:prstGeom>
+                    <a:ln w="9525">
+                      <a:solidFill>
+                        <a:schemeClr val="tx1"/>
+                      </a:solidFill>
+                    </a:ln>
+                  </pic:spPr>
+                </pic:pic>
+              </a:graphicData>
+            </a:graphic>
+          </wp:inline>
+        </w:drawing>
       </w:r>
     </w:p>
     <w:p>
@@ -191,20 +382,171 @@
           <w:sz w:val="24"/>
         </w:rPr>
       </w:pPr>
-      <w:r>
-        <w:rPr>
-          <w:rFonts w:ascii="宋体" w:hAnsi="宋体" w:hint="eastAsia"/>
-          <w:sz w:val="24"/>
-        </w:rPr>
-        <w:t>参考函数f</w:t>
-      </w:r>
-      <w:r>
-        <w:rPr>
-          <w:rFonts w:ascii="宋体" w:hAnsi="宋体"/>
-          <w:sz w:val="24"/>
-        </w:rPr>
-        <w:t xml:space="preserve">=square(); </w:t>
-      </w:r>
+    </w:p>
+    <w:p>
+      <w:pPr>
+        <w:pStyle w:val="a7"/>
+        <w:spacing w:line="360" w:lineRule="auto"/>
+        <w:ind w:left="840" w:firstLineChars="0" w:firstLine="0"/>
+        <w:rPr>
+          <w:rFonts w:ascii="宋体" w:hAnsi="宋体"/>
+          <w:sz w:val="24"/>
+        </w:rPr>
+      </w:pPr>
+    </w:p>
+    <w:p>
+      <w:pPr>
+        <w:pStyle w:val="a7"/>
+        <w:spacing w:line="360" w:lineRule="auto"/>
+        <w:ind w:left="840" w:firstLineChars="0" w:firstLine="0"/>
+        <w:rPr>
+          <w:rFonts w:ascii="宋体" w:hAnsi="宋体"/>
+          <w:sz w:val="24"/>
+        </w:rPr>
+      </w:pPr>
+    </w:p>
+    <w:p>
+      <w:pPr>
+        <w:pStyle w:val="a7"/>
+        <w:spacing w:line="360" w:lineRule="auto"/>
+        <w:ind w:left="840" w:firstLineChars="0" w:firstLine="0"/>
+        <w:rPr>
+          <w:rFonts w:ascii="宋体" w:hAnsi="宋体"/>
+          <w:sz w:val="24"/>
+        </w:rPr>
+      </w:pPr>
+    </w:p>
+    <w:p>
+      <w:pPr>
+        <w:pStyle w:val="a7"/>
+        <w:spacing w:line="360" w:lineRule="auto"/>
+        <w:ind w:left="840" w:firstLineChars="0" w:firstLine="0"/>
+        <w:rPr>
+          <w:rFonts w:ascii="宋体" w:hAnsi="宋体"/>
+          <w:sz w:val="24"/>
+        </w:rPr>
+      </w:pPr>
+    </w:p>
+    <w:p>
+      <w:pPr>
+        <w:pStyle w:val="a7"/>
+        <w:spacing w:line="360" w:lineRule="auto"/>
+        <w:ind w:left="840" w:firstLineChars="0" w:firstLine="0"/>
+        <w:rPr>
+          <w:rFonts w:ascii="宋体" w:hAnsi="宋体"/>
+          <w:sz w:val="24"/>
+        </w:rPr>
+      </w:pPr>
+    </w:p>
+    <w:p>
+      <w:pPr>
+        <w:pStyle w:val="a7"/>
+        <w:spacing w:line="360" w:lineRule="auto"/>
+        <w:ind w:left="840" w:firstLineChars="0" w:firstLine="0"/>
+        <w:rPr>
+          <w:rFonts w:ascii="宋体" w:hAnsi="宋体"/>
+          <w:sz w:val="24"/>
+        </w:rPr>
+      </w:pPr>
+    </w:p>
+    <w:p>
+      <w:pPr>
+        <w:pStyle w:val="a7"/>
+        <w:spacing w:line="360" w:lineRule="auto"/>
+        <w:ind w:left="840" w:firstLineChars="0" w:firstLine="0"/>
+        <w:rPr>
+          <w:rFonts w:ascii="宋体" w:hAnsi="宋体"/>
+          <w:sz w:val="24"/>
+        </w:rPr>
+      </w:pPr>
+    </w:p>
+    <w:p>
+      <w:pPr>
+        <w:pStyle w:val="a7"/>
+        <w:spacing w:line="360" w:lineRule="auto"/>
+        <w:ind w:left="840" w:firstLineChars="0" w:firstLine="0"/>
+        <w:rPr>
+          <w:rFonts w:ascii="宋体" w:hAnsi="宋体"/>
+          <w:sz w:val="24"/>
+        </w:rPr>
+      </w:pPr>
+    </w:p>
+    <w:p>
+      <w:pPr>
+        <w:pStyle w:val="a7"/>
+        <w:spacing w:line="360" w:lineRule="auto"/>
+        <w:ind w:left="840" w:firstLineChars="0" w:firstLine="0"/>
+        <w:rPr>
+          <w:rFonts w:ascii="宋体" w:hAnsi="宋体"/>
+          <w:sz w:val="24"/>
+        </w:rPr>
+      </w:pPr>
+    </w:p>
+    <w:p>
+      <w:pPr>
+        <w:pStyle w:val="a7"/>
+        <w:spacing w:line="360" w:lineRule="auto"/>
+        <w:ind w:left="840" w:firstLineChars="0" w:firstLine="0"/>
+        <w:rPr>
+          <w:rFonts w:ascii="宋体" w:hAnsi="宋体"/>
+          <w:sz w:val="24"/>
+        </w:rPr>
+      </w:pPr>
+    </w:p>
+    <w:p>
+      <w:pPr>
+        <w:pStyle w:val="a7"/>
+        <w:spacing w:line="360" w:lineRule="auto"/>
+        <w:ind w:left="840" w:firstLineChars="0" w:firstLine="0"/>
+        <w:rPr>
+          <w:rFonts w:ascii="宋体" w:hAnsi="宋体"/>
+          <w:sz w:val="24"/>
+        </w:rPr>
+      </w:pPr>
+    </w:p>
+    <w:p>
+      <w:pPr>
+        <w:pStyle w:val="a7"/>
+        <w:spacing w:line="360" w:lineRule="auto"/>
+        <w:ind w:left="840" w:firstLineChars="0" w:firstLine="0"/>
+        <w:rPr>
+          <w:rFonts w:ascii="宋体" w:hAnsi="宋体"/>
+          <w:sz w:val="24"/>
+        </w:rPr>
+      </w:pPr>
+    </w:p>
+    <w:p>
+      <w:pPr>
+        <w:pStyle w:val="a7"/>
+        <w:spacing w:line="360" w:lineRule="auto"/>
+        <w:ind w:left="840" w:firstLineChars="0" w:firstLine="0"/>
+        <w:rPr>
+          <w:rFonts w:ascii="宋体" w:hAnsi="宋体"/>
+          <w:sz w:val="24"/>
+        </w:rPr>
+      </w:pPr>
+    </w:p>
+    <w:p>
+      <w:pPr>
+        <w:pStyle w:val="a7"/>
+        <w:spacing w:line="360" w:lineRule="auto"/>
+        <w:ind w:left="840" w:firstLineChars="0" w:firstLine="0"/>
+        <w:rPr>
+          <w:rFonts w:ascii="宋体" w:hAnsi="宋体"/>
+          <w:sz w:val="24"/>
+        </w:rPr>
+      </w:pPr>
+    </w:p>
+    <w:p>
+      <w:pPr>
+        <w:pStyle w:val="a7"/>
+        <w:spacing w:line="360" w:lineRule="auto"/>
+        <w:ind w:left="840" w:firstLineChars="0" w:firstLine="0"/>
+        <w:rPr>
+          <w:rFonts w:ascii="宋体" w:hAnsi="宋体" w:hint="eastAsia"/>
+          <w:sz w:val="24"/>
+        </w:rPr>
+      </w:pPr>
     </w:p>
     <w:p>
       <w:pPr>
@@ -225,6 +567,511 @@
           <w:rFonts w:ascii="宋体" w:hAnsi="宋体" w:hint="eastAsia"/>
           <w:sz w:val="24"/>
         </w:rPr>
+        <w:t>周期矩形信号;</w:t>
+      </w:r>
+    </w:p>
+    <w:p>
+      <w:pPr>
+        <w:pStyle w:val="a7"/>
+        <w:spacing w:line="360" w:lineRule="auto"/>
+        <w:ind w:left="840" w:firstLineChars="0" w:firstLine="0"/>
+        <w:rPr>
+          <w:rFonts w:ascii="宋体" w:hAnsi="宋体"/>
+          <w:sz w:val="24"/>
+        </w:rPr>
+      </w:pPr>
+      <w:r>
+        <w:rPr>
+          <w:rFonts w:ascii="宋体" w:hAnsi="宋体" w:hint="eastAsia"/>
+          <w:sz w:val="24"/>
+        </w:rPr>
+        <w:t>参考函数f</w:t>
+      </w:r>
+      <w:r>
+        <w:rPr>
+          <w:rFonts w:ascii="宋体" w:hAnsi="宋体"/>
+          <w:sz w:val="24"/>
+        </w:rPr>
+        <w:t>=</w:t>
+      </w:r>
+      <w:bookmarkStart w:id="0" w:name="OLE_LINK1"/>
+      <w:r>
+        <w:rPr>
+          <w:rFonts w:ascii="宋体" w:hAnsi="宋体"/>
+          <w:sz w:val="24"/>
+        </w:rPr>
+        <w:t>square()</w:t>
+      </w:r>
+      <w:bookmarkEnd w:id="0"/>
+      <w:r>
+        <w:rPr>
+          <w:rFonts w:ascii="宋体" w:hAnsi="宋体"/>
+          <w:sz w:val="24"/>
+        </w:rPr>
+        <w:t xml:space="preserve">; </w:t>
+      </w:r>
+    </w:p>
+    <w:p>
+      <w:pPr>
+        <w:pStyle w:val="a7"/>
+        <w:spacing w:line="360" w:lineRule="auto"/>
+        <w:ind w:left="840" w:firstLineChars="0" w:firstLine="0"/>
+        <w:rPr>
+          <w:rFonts w:ascii="宋体" w:hAnsi="宋体"/>
+          <w:sz w:val="24"/>
+        </w:rPr>
+      </w:pPr>
+      <w:r>
+        <w:rPr>
+          <w:rFonts w:ascii="宋体" w:hAnsi="宋体" w:hint="eastAsia"/>
+          <w:sz w:val="24"/>
+        </w:rPr>
+        <w:t>1</w:t>
+      </w:r>
+      <w:r>
+        <w:rPr>
+          <w:rFonts w:ascii="宋体" w:hAnsi="宋体"/>
+          <w:sz w:val="24"/>
+        </w:rPr>
+        <w:t>.</w:t>
+      </w:r>
+      <w:r>
+        <w:rPr>
+          <w:rFonts w:ascii="宋体" w:hAnsi="宋体" w:hint="eastAsia"/>
+          <w:sz w:val="24"/>
+        </w:rPr>
+        <w:t>fun</w:t>
+      </w:r>
+      <w:r>
+        <w:rPr>
+          <w:rFonts w:ascii="宋体" w:hAnsi="宋体"/>
+          <w:sz w:val="24"/>
+        </w:rPr>
+        <w:t>tool</w:t>
+      </w:r>
+      <w:r>
+        <w:rPr>
+          <w:rFonts w:ascii="宋体" w:hAnsi="宋体" w:hint="eastAsia"/>
+          <w:sz w:val="24"/>
+        </w:rPr>
+        <w:t>实现：</w:t>
+      </w:r>
+    </w:p>
+    <w:p>
+      <w:pPr>
+        <w:pStyle w:val="a7"/>
+        <w:spacing w:line="360" w:lineRule="auto"/>
+        <w:ind w:left="840" w:firstLineChars="0" w:firstLine="0"/>
+        <w:rPr>
+          <w:rFonts w:ascii="宋体" w:hAnsi="宋体"/>
+          <w:sz w:val="24"/>
+        </w:rPr>
+      </w:pPr>
+      <w:r>
+        <w:rPr>
+          <w:noProof/>
+        </w:rPr>
+        <w:drawing>
+          <wp:inline distT="0" distB="0" distL="0" distR="0" wp14:anchorId="1535FEA6" wp14:editId="00D0E4D9">
+            <wp:extent cx="5274310" cy="5525135"/>
+            <wp:effectExtent l="19050" t="19050" r="21590" b="18415"/>
+            <wp:docPr id="3" name="图片 3"/>
+            <wp:cNvGraphicFramePr>
+              <a:graphicFrameLocks xmlns:a="http://schemas.openxmlformats.org/drawingml/2006/main" noChangeAspect="1"/>
+            </wp:cNvGraphicFramePr>
+            <a:graphic xmlns:a="http://schemas.openxmlformats.org/drawingml/2006/main">
+              <a:graphicData uri="http://schemas.openxmlformats.org/drawingml/2006/picture">
+                <pic:pic xmlns:pic="http://schemas.openxmlformats.org/drawingml/2006/picture">
+                  <pic:nvPicPr>
+                    <pic:cNvPr id="1" name=""/>
+                    <pic:cNvPicPr/>
+                  </pic:nvPicPr>
+                  <pic:blipFill>
+                    <a:blip r:embed="rId9"/>
+                    <a:stretch>
+                      <a:fillRect/>
+                    </a:stretch>
+                  </pic:blipFill>
+                  <pic:spPr>
+                    <a:xfrm>
+                      <a:off x="0" y="0"/>
+                      <a:ext cx="5274310" cy="5525135"/>
+                    </a:xfrm>
+                    <a:prstGeom prst="rect">
+                      <a:avLst/>
+                    </a:prstGeom>
+                    <a:ln w="9525">
+                      <a:solidFill>
+                        <a:schemeClr val="tx1"/>
+                      </a:solidFill>
+                    </a:ln>
+                  </pic:spPr>
+                </pic:pic>
+              </a:graphicData>
+            </a:graphic>
+          </wp:inline>
+        </w:drawing>
+      </w:r>
+    </w:p>
+    <w:p>
+      <w:pPr>
+        <w:pStyle w:val="a7"/>
+        <w:spacing w:line="360" w:lineRule="auto"/>
+        <w:ind w:left="840" w:firstLineChars="0" w:firstLine="0"/>
+        <w:rPr>
+          <w:rFonts w:ascii="宋体" w:hAnsi="宋体"/>
+          <w:sz w:val="24"/>
+        </w:rPr>
+      </w:pPr>
+    </w:p>
+    <w:p>
+      <w:pPr>
+        <w:pStyle w:val="a7"/>
+        <w:spacing w:line="360" w:lineRule="auto"/>
+        <w:ind w:left="840" w:firstLineChars="0" w:firstLine="0"/>
+        <w:rPr>
+          <w:rFonts w:ascii="宋体" w:hAnsi="宋体"/>
+          <w:sz w:val="24"/>
+        </w:rPr>
+      </w:pPr>
+    </w:p>
+    <w:p>
+      <w:pPr>
+        <w:pStyle w:val="a7"/>
+        <w:spacing w:line="360" w:lineRule="auto"/>
+        <w:ind w:left="840" w:firstLineChars="0" w:firstLine="0"/>
+        <w:rPr>
+          <w:rFonts w:ascii="宋体" w:hAnsi="宋体"/>
+          <w:sz w:val="24"/>
+        </w:rPr>
+      </w:pPr>
+    </w:p>
+    <w:p>
+      <w:pPr>
+        <w:pStyle w:val="a7"/>
+        <w:spacing w:line="360" w:lineRule="auto"/>
+        <w:ind w:left="840" w:firstLineChars="0" w:firstLine="0"/>
+        <w:rPr>
+          <w:rFonts w:ascii="宋体" w:hAnsi="宋体"/>
+          <w:sz w:val="24"/>
+        </w:rPr>
+      </w:pPr>
+    </w:p>
+    <w:p>
+      <w:pPr>
+        <w:pStyle w:val="a7"/>
+        <w:spacing w:line="360" w:lineRule="auto"/>
+        <w:ind w:left="840" w:firstLineChars="0" w:firstLine="0"/>
+        <w:rPr>
+          <w:rFonts w:ascii="宋体" w:hAnsi="宋体"/>
+          <w:sz w:val="24"/>
+        </w:rPr>
+      </w:pPr>
+    </w:p>
+    <w:p>
+      <w:pPr>
+        <w:pStyle w:val="a7"/>
+        <w:spacing w:line="360" w:lineRule="auto"/>
+        <w:ind w:left="840" w:firstLineChars="0" w:firstLine="0"/>
+        <w:rPr>
+          <w:rFonts w:ascii="宋体" w:hAnsi="宋体"/>
+          <w:sz w:val="24"/>
+        </w:rPr>
+      </w:pPr>
+    </w:p>
+    <w:p>
+      <w:pPr>
+        <w:pStyle w:val="a7"/>
+        <w:spacing w:line="360" w:lineRule="auto"/>
+        <w:ind w:left="840" w:firstLineChars="0" w:firstLine="0"/>
+        <w:rPr>
+          <w:rFonts w:ascii="宋体" w:hAnsi="宋体"/>
+          <w:sz w:val="24"/>
+        </w:rPr>
+      </w:pPr>
+    </w:p>
+    <w:p>
+      <w:pPr>
+        <w:pStyle w:val="a7"/>
+        <w:spacing w:line="360" w:lineRule="auto"/>
+        <w:ind w:left="840" w:firstLineChars="0" w:firstLine="0"/>
+        <w:rPr>
+          <w:rFonts w:ascii="宋体" w:hAnsi="宋体" w:hint="eastAsia"/>
+          <w:sz w:val="24"/>
+        </w:rPr>
+      </w:pPr>
+    </w:p>
+    <w:p>
+      <w:pPr>
+        <w:spacing w:line="360" w:lineRule="auto"/>
+        <w:ind w:left="840"/>
+        <w:rPr>
+          <w:rFonts w:ascii="宋体" w:hAnsi="宋体"/>
+          <w:sz w:val="24"/>
+        </w:rPr>
+      </w:pPr>
+      <w:r>
+        <w:rPr>
+          <w:rFonts w:ascii="宋体" w:hAnsi="宋体" w:hint="eastAsia"/>
+          <w:sz w:val="24"/>
+        </w:rPr>
+        <w:t>2</w:t>
+      </w:r>
+      <w:r>
+        <w:rPr>
+          <w:rFonts w:ascii="宋体" w:hAnsi="宋体"/>
+          <w:sz w:val="24"/>
+        </w:rPr>
+        <w:t>.</w:t>
+      </w:r>
+      <w:r>
+        <w:rPr>
+          <w:rFonts w:ascii="宋体" w:hAnsi="宋体" w:hint="eastAsia"/>
+          <w:sz w:val="24"/>
+        </w:rPr>
+        <w:t>代码实现：</w:t>
+      </w:r>
+    </w:p>
+    <w:p>
+      <w:pPr>
+        <w:pStyle w:val="a7"/>
+        <w:spacing w:line="360" w:lineRule="auto"/>
+        <w:ind w:left="1200" w:firstLineChars="0" w:firstLine="0"/>
+        <w:rPr>
+          <w:rFonts w:ascii="宋体" w:hAnsi="宋体"/>
+          <w:sz w:val="24"/>
+        </w:rPr>
+      </w:pPr>
+      <w:r>
+        <w:rPr>
+          <w:noProof/>
+        </w:rPr>
+        <w:drawing>
+          <wp:inline distT="0" distB="0" distL="0" distR="0" wp14:anchorId="3E3518A7" wp14:editId="3EEEF302">
+            <wp:extent cx="5274310" cy="3370580"/>
+            <wp:effectExtent l="19050" t="19050" r="21590" b="20320"/>
+            <wp:docPr id="4" name="图片 4"/>
+            <wp:cNvGraphicFramePr>
+              <a:graphicFrameLocks xmlns:a="http://schemas.openxmlformats.org/drawingml/2006/main" noChangeAspect="1"/>
+            </wp:cNvGraphicFramePr>
+            <a:graphic xmlns:a="http://schemas.openxmlformats.org/drawingml/2006/main">
+              <a:graphicData uri="http://schemas.openxmlformats.org/drawingml/2006/picture">
+                <pic:pic xmlns:pic="http://schemas.openxmlformats.org/drawingml/2006/picture">
+                  <pic:nvPicPr>
+                    <pic:cNvPr id="1" name=""/>
+                    <pic:cNvPicPr/>
+                  </pic:nvPicPr>
+                  <pic:blipFill>
+                    <a:blip r:embed="rId10"/>
+                    <a:stretch>
+                      <a:fillRect/>
+                    </a:stretch>
+                  </pic:blipFill>
+                  <pic:spPr>
+                    <a:xfrm>
+                      <a:off x="0" y="0"/>
+                      <a:ext cx="5274310" cy="3370580"/>
+                    </a:xfrm>
+                    <a:prstGeom prst="rect">
+                      <a:avLst/>
+                    </a:prstGeom>
+                    <a:ln w="9525">
+                      <a:solidFill>
+                        <a:schemeClr val="tx1"/>
+                      </a:solidFill>
+                    </a:ln>
+                  </pic:spPr>
+                </pic:pic>
+              </a:graphicData>
+            </a:graphic>
+          </wp:inline>
+        </w:drawing>
+      </w:r>
+    </w:p>
+    <w:p>
+      <w:pPr>
+        <w:pStyle w:val="a7"/>
+        <w:spacing w:line="360" w:lineRule="auto"/>
+        <w:ind w:left="1200" w:firstLineChars="0" w:firstLine="0"/>
+        <w:rPr>
+          <w:rFonts w:ascii="宋体" w:hAnsi="宋体"/>
+          <w:sz w:val="24"/>
+        </w:rPr>
+      </w:pPr>
+    </w:p>
+    <w:p>
+      <w:pPr>
+        <w:pStyle w:val="a7"/>
+        <w:spacing w:line="360" w:lineRule="auto"/>
+        <w:ind w:left="1200" w:firstLineChars="0" w:firstLine="0"/>
+        <w:rPr>
+          <w:rFonts w:ascii="宋体" w:hAnsi="宋体"/>
+          <w:sz w:val="24"/>
+        </w:rPr>
+      </w:pPr>
+    </w:p>
+    <w:p>
+      <w:pPr>
+        <w:pStyle w:val="a7"/>
+        <w:spacing w:line="360" w:lineRule="auto"/>
+        <w:ind w:left="1200" w:firstLineChars="0" w:firstLine="0"/>
+        <w:rPr>
+          <w:rFonts w:ascii="宋体" w:hAnsi="宋体"/>
+          <w:sz w:val="24"/>
+        </w:rPr>
+      </w:pPr>
+    </w:p>
+    <w:p>
+      <w:pPr>
+        <w:pStyle w:val="a7"/>
+        <w:spacing w:line="360" w:lineRule="auto"/>
+        <w:ind w:left="1200" w:firstLineChars="0" w:firstLine="0"/>
+        <w:rPr>
+          <w:rFonts w:ascii="宋体" w:hAnsi="宋体"/>
+          <w:sz w:val="24"/>
+        </w:rPr>
+      </w:pPr>
+    </w:p>
+    <w:p>
+      <w:pPr>
+        <w:pStyle w:val="a7"/>
+        <w:spacing w:line="360" w:lineRule="auto"/>
+        <w:ind w:left="1200" w:firstLineChars="0" w:firstLine="0"/>
+        <w:rPr>
+          <w:rFonts w:ascii="宋体" w:hAnsi="宋体"/>
+          <w:sz w:val="24"/>
+        </w:rPr>
+      </w:pPr>
+    </w:p>
+    <w:p>
+      <w:pPr>
+        <w:pStyle w:val="a7"/>
+        <w:spacing w:line="360" w:lineRule="auto"/>
+        <w:ind w:left="1200" w:firstLineChars="0" w:firstLine="0"/>
+        <w:rPr>
+          <w:rFonts w:ascii="宋体" w:hAnsi="宋体"/>
+          <w:sz w:val="24"/>
+        </w:rPr>
+      </w:pPr>
+    </w:p>
+    <w:p>
+      <w:pPr>
+        <w:pStyle w:val="a7"/>
+        <w:spacing w:line="360" w:lineRule="auto"/>
+        <w:ind w:left="1200" w:firstLineChars="0" w:firstLine="0"/>
+        <w:rPr>
+          <w:rFonts w:ascii="宋体" w:hAnsi="宋体"/>
+          <w:sz w:val="24"/>
+        </w:rPr>
+      </w:pPr>
+    </w:p>
+    <w:p>
+      <w:pPr>
+        <w:pStyle w:val="a7"/>
+        <w:spacing w:line="360" w:lineRule="auto"/>
+        <w:ind w:left="1200" w:firstLineChars="0" w:firstLine="0"/>
+        <w:rPr>
+          <w:rFonts w:ascii="宋体" w:hAnsi="宋体"/>
+          <w:sz w:val="24"/>
+        </w:rPr>
+      </w:pPr>
+    </w:p>
+    <w:p>
+      <w:pPr>
+        <w:pStyle w:val="a7"/>
+        <w:spacing w:line="360" w:lineRule="auto"/>
+        <w:ind w:left="1200" w:firstLineChars="0" w:firstLine="0"/>
+        <w:rPr>
+          <w:rFonts w:ascii="宋体" w:hAnsi="宋体"/>
+          <w:sz w:val="24"/>
+        </w:rPr>
+      </w:pPr>
+    </w:p>
+    <w:p>
+      <w:pPr>
+        <w:pStyle w:val="a7"/>
+        <w:spacing w:line="360" w:lineRule="auto"/>
+        <w:ind w:left="1200" w:firstLineChars="0" w:firstLine="0"/>
+        <w:rPr>
+          <w:rFonts w:ascii="宋体" w:hAnsi="宋体"/>
+          <w:sz w:val="24"/>
+        </w:rPr>
+      </w:pPr>
+    </w:p>
+    <w:p>
+      <w:pPr>
+        <w:pStyle w:val="a7"/>
+        <w:spacing w:line="360" w:lineRule="auto"/>
+        <w:ind w:left="1200" w:firstLineChars="0" w:firstLine="0"/>
+        <w:rPr>
+          <w:rFonts w:ascii="宋体" w:hAnsi="宋体"/>
+          <w:sz w:val="24"/>
+        </w:rPr>
+      </w:pPr>
+    </w:p>
+    <w:p>
+      <w:pPr>
+        <w:pStyle w:val="a7"/>
+        <w:spacing w:line="360" w:lineRule="auto"/>
+        <w:ind w:left="1200" w:firstLineChars="0" w:firstLine="0"/>
+        <w:rPr>
+          <w:rFonts w:ascii="宋体" w:hAnsi="宋体"/>
+          <w:sz w:val="24"/>
+        </w:rPr>
+      </w:pPr>
+    </w:p>
+    <w:p>
+      <w:pPr>
+        <w:pStyle w:val="a7"/>
+        <w:spacing w:line="360" w:lineRule="auto"/>
+        <w:ind w:left="1200" w:firstLineChars="0" w:firstLine="0"/>
+        <w:rPr>
+          <w:rFonts w:ascii="宋体" w:hAnsi="宋体"/>
+          <w:sz w:val="24"/>
+        </w:rPr>
+      </w:pPr>
+    </w:p>
+    <w:p>
+      <w:pPr>
+        <w:pStyle w:val="a7"/>
+        <w:spacing w:line="360" w:lineRule="auto"/>
+        <w:ind w:left="1200" w:firstLineChars="0" w:firstLine="0"/>
+        <w:rPr>
+          <w:rFonts w:ascii="宋体" w:hAnsi="宋体"/>
+          <w:sz w:val="24"/>
+        </w:rPr>
+      </w:pPr>
+    </w:p>
+    <w:p>
+      <w:pPr>
+        <w:pStyle w:val="a7"/>
+        <w:spacing w:line="360" w:lineRule="auto"/>
+        <w:ind w:left="1200" w:firstLineChars="0" w:firstLine="0"/>
+        <w:rPr>
+          <w:rFonts w:ascii="宋体" w:hAnsi="宋体" w:hint="eastAsia"/>
+          <w:sz w:val="24"/>
+        </w:rPr>
+      </w:pPr>
+    </w:p>
+    <w:p>
+      <w:pPr>
+        <w:pStyle w:val="a7"/>
+        <w:numPr>
+          <w:ilvl w:val="0"/>
+          <w:numId w:val="4"/>
+        </w:numPr>
+        <w:spacing w:line="360" w:lineRule="auto"/>
+        <w:ind w:left="1260" w:firstLineChars="0"/>
+        <w:rPr>
+          <w:rFonts w:ascii="宋体" w:hAnsi="宋体" w:hint="eastAsia"/>
+          <w:sz w:val="24"/>
+        </w:rPr>
+      </w:pPr>
+      <w:r>
+        <w:rPr>
+          <w:rFonts w:ascii="宋体" w:hAnsi="宋体" w:hint="eastAsia"/>
+          <w:sz w:val="24"/>
+        </w:rPr>
         <w:t>指数信号；</w:t>
       </w:r>
     </w:p>
@@ -251,6 +1098,235 @@
           <w:sz w:val="24"/>
         </w:rPr>
         <w:t>=exp();</w:t>
+      </w:r>
+    </w:p>
+    <w:p>
+      <w:pPr>
+        <w:pStyle w:val="a7"/>
+        <w:numPr>
+          <w:ilvl w:val="0"/>
+          <w:numId w:val="6"/>
+        </w:numPr>
+        <w:spacing w:line="360" w:lineRule="auto"/>
+        <w:ind w:firstLineChars="0"/>
+        <w:rPr>
+          <w:rFonts w:ascii="宋体" w:hAnsi="宋体"/>
+          <w:sz w:val="24"/>
+        </w:rPr>
+      </w:pPr>
+      <w:proofErr w:type="spellStart"/>
+      <w:r>
+        <w:rPr>
+          <w:rFonts w:ascii="宋体" w:hAnsi="宋体" w:hint="eastAsia"/>
+          <w:sz w:val="24"/>
+        </w:rPr>
+        <w:t>funtool</w:t>
+      </w:r>
+      <w:proofErr w:type="spellEnd"/>
+      <w:r>
+        <w:rPr>
+          <w:rFonts w:ascii="宋体" w:hAnsi="宋体" w:hint="eastAsia"/>
+          <w:sz w:val="24"/>
+        </w:rPr>
+        <w:t>实现：</w:t>
+      </w:r>
+      <w:r>
+        <w:rPr>
+          <w:rFonts w:ascii="宋体" w:hAnsi="宋体"/>
+          <w:sz w:val="24"/>
+        </w:rPr>
+        <w:br/>
+      </w:r>
+      <w:r>
+        <w:rPr>
+          <w:noProof/>
+        </w:rPr>
+        <w:drawing>
+          <wp:inline distT="0" distB="0" distL="0" distR="0" wp14:anchorId="0139373A" wp14:editId="0D3AD23E">
+            <wp:extent cx="5274310" cy="5445125"/>
+            <wp:effectExtent l="19050" t="19050" r="21590" b="22225"/>
+            <wp:docPr id="5" name="图片 5"/>
+            <wp:cNvGraphicFramePr>
+              <a:graphicFrameLocks xmlns:a="http://schemas.openxmlformats.org/drawingml/2006/main" noChangeAspect="1"/>
+            </wp:cNvGraphicFramePr>
+            <a:graphic xmlns:a="http://schemas.openxmlformats.org/drawingml/2006/main">
+              <a:graphicData uri="http://schemas.openxmlformats.org/drawingml/2006/picture">
+                <pic:pic xmlns:pic="http://schemas.openxmlformats.org/drawingml/2006/picture">
+                  <pic:nvPicPr>
+                    <pic:cNvPr id="1" name=""/>
+                    <pic:cNvPicPr/>
+                  </pic:nvPicPr>
+                  <pic:blipFill>
+                    <a:blip r:embed="rId11"/>
+                    <a:stretch>
+                      <a:fillRect/>
+                    </a:stretch>
+                  </pic:blipFill>
+                  <pic:spPr>
+                    <a:xfrm>
+                      <a:off x="0" y="0"/>
+                      <a:ext cx="5274310" cy="5445125"/>
+                    </a:xfrm>
+                    <a:prstGeom prst="rect">
+                      <a:avLst/>
+                    </a:prstGeom>
+                    <a:ln w="9525">
+                      <a:solidFill>
+                        <a:schemeClr val="tx1"/>
+                      </a:solidFill>
+                    </a:ln>
+                  </pic:spPr>
+                </pic:pic>
+              </a:graphicData>
+            </a:graphic>
+          </wp:inline>
+        </w:drawing>
+      </w:r>
+    </w:p>
+    <w:p>
+      <w:pPr>
+        <w:spacing w:line="360" w:lineRule="auto"/>
+        <w:rPr>
+          <w:rFonts w:ascii="宋体" w:hAnsi="宋体"/>
+          <w:sz w:val="24"/>
+        </w:rPr>
+      </w:pPr>
+    </w:p>
+    <w:p>
+      <w:pPr>
+        <w:spacing w:line="360" w:lineRule="auto"/>
+        <w:rPr>
+          <w:rFonts w:ascii="宋体" w:hAnsi="宋体"/>
+          <w:sz w:val="24"/>
+        </w:rPr>
+      </w:pPr>
+    </w:p>
+    <w:p>
+      <w:pPr>
+        <w:spacing w:line="360" w:lineRule="auto"/>
+        <w:rPr>
+          <w:rFonts w:ascii="宋体" w:hAnsi="宋体"/>
+          <w:sz w:val="24"/>
+        </w:rPr>
+      </w:pPr>
+    </w:p>
+    <w:p>
+      <w:pPr>
+        <w:spacing w:line="360" w:lineRule="auto"/>
+        <w:rPr>
+          <w:rFonts w:ascii="宋体" w:hAnsi="宋体"/>
+          <w:sz w:val="24"/>
+        </w:rPr>
+      </w:pPr>
+    </w:p>
+    <w:p>
+      <w:pPr>
+        <w:spacing w:line="360" w:lineRule="auto"/>
+        <w:rPr>
+          <w:rFonts w:ascii="宋体" w:hAnsi="宋体"/>
+          <w:sz w:val="24"/>
+        </w:rPr>
+      </w:pPr>
+    </w:p>
+    <w:p>
+      <w:pPr>
+        <w:spacing w:line="360" w:lineRule="auto"/>
+        <w:rPr>
+          <w:rFonts w:ascii="宋体" w:hAnsi="宋体"/>
+          <w:sz w:val="24"/>
+        </w:rPr>
+      </w:pPr>
+    </w:p>
+    <w:p>
+      <w:pPr>
+        <w:spacing w:line="360" w:lineRule="auto"/>
+        <w:rPr>
+          <w:rFonts w:ascii="宋体" w:hAnsi="宋体"/>
+          <w:sz w:val="24"/>
+        </w:rPr>
+      </w:pPr>
+    </w:p>
+    <w:p>
+      <w:pPr>
+        <w:spacing w:line="360" w:lineRule="auto"/>
+        <w:rPr>
+          <w:rFonts w:ascii="宋体" w:hAnsi="宋体" w:hint="eastAsia"/>
+          <w:sz w:val="24"/>
+        </w:rPr>
+      </w:pPr>
+    </w:p>
+    <w:p>
+      <w:pPr>
+        <w:pStyle w:val="a7"/>
+        <w:numPr>
+          <w:ilvl w:val="0"/>
+          <w:numId w:val="6"/>
+        </w:numPr>
+        <w:spacing w:line="360" w:lineRule="auto"/>
+        <w:ind w:firstLineChars="0"/>
+        <w:rPr>
+          <w:rFonts w:ascii="宋体" w:hAnsi="宋体" w:hint="eastAsia"/>
+          <w:sz w:val="24"/>
+        </w:rPr>
+      </w:pPr>
+      <w:r>
+        <w:rPr>
+          <w:rFonts w:ascii="宋体" w:hAnsi="宋体" w:hint="eastAsia"/>
+          <w:sz w:val="24"/>
+        </w:rPr>
+        <w:t>代码实现：</w:t>
+      </w:r>
+      <w:r>
+        <w:rPr>
+          <w:rFonts w:ascii="宋体" w:hAnsi="宋体"/>
+          <w:sz w:val="24"/>
+        </w:rPr>
+        <w:br/>
+      </w:r>
+      <w:r>
+        <w:rPr>
+          <w:noProof/>
+        </w:rPr>
+        <w:drawing>
+          <wp:inline distT="0" distB="0" distL="0" distR="0" wp14:anchorId="1AD1DB39" wp14:editId="02ED1C05">
+            <wp:extent cx="5274310" cy="3163570"/>
+            <wp:effectExtent l="19050" t="19050" r="21590" b="17780"/>
+            <wp:docPr id="6" name="图片 6"/>
+            <wp:cNvGraphicFramePr>
+              <a:graphicFrameLocks xmlns:a="http://schemas.openxmlformats.org/drawingml/2006/main" noChangeAspect="1"/>
+            </wp:cNvGraphicFramePr>
+            <a:graphic xmlns:a="http://schemas.openxmlformats.org/drawingml/2006/main">
+              <a:graphicData uri="http://schemas.openxmlformats.org/drawingml/2006/picture">
+                <pic:pic xmlns:pic="http://schemas.openxmlformats.org/drawingml/2006/picture">
+                  <pic:nvPicPr>
+                    <pic:cNvPr id="1" name=""/>
+                    <pic:cNvPicPr/>
+                  </pic:nvPicPr>
+                  <pic:blipFill>
+                    <a:blip r:embed="rId12"/>
+                    <a:stretch>
+                      <a:fillRect/>
+                    </a:stretch>
+                  </pic:blipFill>
+                  <pic:spPr>
+                    <a:xfrm>
+                      <a:off x="0" y="0"/>
+                      <a:ext cx="5274310" cy="3163570"/>
+                    </a:xfrm>
+                    <a:prstGeom prst="rect">
+                      <a:avLst/>
+                    </a:prstGeom>
+                    <a:ln w="9525">
+                      <a:solidFill>
+                        <a:schemeClr val="tx1"/>
+                      </a:solidFill>
+                    </a:ln>
+                  </pic:spPr>
+                </pic:pic>
+              </a:graphicData>
+            </a:graphic>
+          </wp:inline>
+        </w:drawing>
       </w:r>
     </w:p>
     <w:p>
@@ -346,6 +1422,162 @@
           <w:numId w:val="3"/>
         </w:numPr>
         <w:spacing w:line="360" w:lineRule="auto"/>
+        <w:ind w:firstLineChars="0"/>
+        <w:rPr>
+          <w:rFonts w:ascii="宋体" w:hAnsi="宋体"/>
+          <w:sz w:val="24"/>
+        </w:rPr>
+      </w:pPr>
+      <w:proofErr w:type="spellStart"/>
+      <w:r>
+        <w:rPr>
+          <w:rFonts w:ascii="宋体" w:hAnsi="宋体" w:hint="eastAsia"/>
+          <w:sz w:val="24"/>
+        </w:rPr>
+        <w:t>funtool</w:t>
+      </w:r>
+      <w:proofErr w:type="spellEnd"/>
+      <w:r>
+        <w:rPr>
+          <w:rFonts w:ascii="宋体" w:hAnsi="宋体" w:hint="eastAsia"/>
+          <w:sz w:val="24"/>
+        </w:rPr>
+        <w:t>实现：</w:t>
+      </w:r>
+    </w:p>
+    <w:p>
+      <w:pPr>
+        <w:pStyle w:val="a7"/>
+        <w:spacing w:line="360" w:lineRule="auto"/>
+        <w:ind w:left="846" w:firstLineChars="0" w:firstLine="0"/>
+        <w:rPr>
+          <w:rFonts w:ascii="宋体" w:hAnsi="宋体" w:hint="eastAsia"/>
+          <w:sz w:val="24"/>
+        </w:rPr>
+      </w:pPr>
+      <w:r>
+        <w:rPr>
+          <w:noProof/>
+        </w:rPr>
+        <w:lastRenderedPageBreak/>
+        <w:drawing>
+          <wp:inline distT="0" distB="0" distL="0" distR="0" wp14:anchorId="2E7FA489" wp14:editId="300373EA">
+            <wp:extent cx="5274310" cy="5457825"/>
+            <wp:effectExtent l="0" t="0" r="2540" b="9525"/>
+            <wp:docPr id="7" name="图片 7"/>
+            <wp:cNvGraphicFramePr>
+              <a:graphicFrameLocks xmlns:a="http://schemas.openxmlformats.org/drawingml/2006/main" noChangeAspect="1"/>
+            </wp:cNvGraphicFramePr>
+            <a:graphic xmlns:a="http://schemas.openxmlformats.org/drawingml/2006/main">
+              <a:graphicData uri="http://schemas.openxmlformats.org/drawingml/2006/picture">
+                <pic:pic xmlns:pic="http://schemas.openxmlformats.org/drawingml/2006/picture">
+                  <pic:nvPicPr>
+                    <pic:cNvPr id="1" name=""/>
+                    <pic:cNvPicPr/>
+                  </pic:nvPicPr>
+                  <pic:blipFill>
+                    <a:blip r:embed="rId13"/>
+                    <a:stretch>
+                      <a:fillRect/>
+                    </a:stretch>
+                  </pic:blipFill>
+                  <pic:spPr>
+                    <a:xfrm>
+                      <a:off x="0" y="0"/>
+                      <a:ext cx="5274310" cy="5457825"/>
+                    </a:xfrm>
+                    <a:prstGeom prst="rect">
+                      <a:avLst/>
+                    </a:prstGeom>
+                  </pic:spPr>
+                </pic:pic>
+              </a:graphicData>
+            </a:graphic>
+          </wp:inline>
+        </w:drawing>
+      </w:r>
+    </w:p>
+    <w:p>
+      <w:pPr>
+        <w:pStyle w:val="a7"/>
+        <w:numPr>
+          <w:ilvl w:val="0"/>
+          <w:numId w:val="3"/>
+        </w:numPr>
+        <w:spacing w:line="360" w:lineRule="auto"/>
+        <w:ind w:firstLineChars="0"/>
+        <w:rPr>
+          <w:rFonts w:ascii="宋体" w:hAnsi="宋体" w:hint="eastAsia"/>
+          <w:sz w:val="24"/>
+        </w:rPr>
+      </w:pPr>
+      <w:r>
+        <w:rPr>
+          <w:rFonts w:ascii="宋体" w:hAnsi="宋体" w:hint="eastAsia"/>
+          <w:sz w:val="24"/>
+        </w:rPr>
+        <w:t>代码实现：</w:t>
+      </w:r>
+    </w:p>
+    <w:p>
+      <w:pPr>
+        <w:pStyle w:val="a7"/>
+        <w:spacing w:line="360" w:lineRule="auto"/>
+        <w:ind w:left="846" w:firstLineChars="0" w:firstLine="0"/>
+        <w:rPr>
+          <w:rFonts w:ascii="宋体" w:hAnsi="宋体" w:hint="eastAsia"/>
+          <w:sz w:val="24"/>
+        </w:rPr>
+      </w:pPr>
+      <w:r>
+        <w:rPr>
+          <w:noProof/>
+        </w:rPr>
+        <w:drawing>
+          <wp:inline distT="0" distB="0" distL="0" distR="0" wp14:anchorId="21B31933" wp14:editId="6AC6C309">
+            <wp:extent cx="5274310" cy="2731770"/>
+            <wp:effectExtent l="0" t="0" r="2540" b="0"/>
+            <wp:docPr id="8" name="图片 8"/>
+            <wp:cNvGraphicFramePr>
+              <a:graphicFrameLocks xmlns:a="http://schemas.openxmlformats.org/drawingml/2006/main" noChangeAspect="1"/>
+            </wp:cNvGraphicFramePr>
+            <a:graphic xmlns:a="http://schemas.openxmlformats.org/drawingml/2006/main">
+              <a:graphicData uri="http://schemas.openxmlformats.org/drawingml/2006/picture">
+                <pic:pic xmlns:pic="http://schemas.openxmlformats.org/drawingml/2006/picture">
+                  <pic:nvPicPr>
+                    <pic:cNvPr id="1" name=""/>
+                    <pic:cNvPicPr/>
+                  </pic:nvPicPr>
+                  <pic:blipFill>
+                    <a:blip r:embed="rId14"/>
+                    <a:stretch>
+                      <a:fillRect/>
+                    </a:stretch>
+                  </pic:blipFill>
+                  <pic:spPr>
+                    <a:xfrm>
+                      <a:off x="0" y="0"/>
+                      <a:ext cx="5274310" cy="2731770"/>
+                    </a:xfrm>
+                    <a:prstGeom prst="rect">
+                      <a:avLst/>
+                    </a:prstGeom>
+                  </pic:spPr>
+                </pic:pic>
+              </a:graphicData>
+            </a:graphic>
+          </wp:inline>
+        </w:drawing>
+      </w:r>
+    </w:p>
+    <w:p>
+      <w:pPr>
+        <w:pStyle w:val="a7"/>
+        <w:numPr>
+          <w:ilvl w:val="0"/>
+          <w:numId w:val="3"/>
+        </w:numPr>
+        <w:spacing w:line="360" w:lineRule="auto"/>
         <w:ind w:left="840" w:firstLineChars="0"/>
         <w:rPr>
           <w:rFonts w:ascii="宋体" w:hAnsi="宋体"/>
@@ -357,6 +1589,7 @@
           <w:rFonts w:ascii="宋体" w:hAnsi="宋体" w:hint="eastAsia"/>
           <w:sz w:val="24"/>
         </w:rPr>
+        <w:lastRenderedPageBreak/>
         <w:t>绘制正弦信号f（t）=Asin（ωt+ψ）在</w:t>
       </w:r>
       <m:oMath>
@@ -614,10 +1847,10 @@
             <v:path o:extrusionok="f" gradientshapeok="t" o:connecttype="rect"/>
             <o:lock v:ext="edit" aspectratio="t"/>
           </v:shapetype>
-          <v:shape id="_x0000_i1025" type="#_x0000_t75" style="width:141.75pt;height:18pt" o:ole="">
-            <v:imagedata r:id="rId7" o:title=""/>
+          <v:shape id="_x0000_i1025" type="#_x0000_t75" style="width:141.85pt;height:18pt" o:ole="">
+            <v:imagedata r:id="rId15" o:title=""/>
           </v:shape>
-          <o:OLEObject Type="Embed" ProgID="Equation.DSMT4" ShapeID="_x0000_i1025" DrawAspect="Content" ObjectID="_1729270847" r:id="rId8"/>
+          <o:OLEObject Type="Embed" ProgID="Equation.DSMT4" ShapeID="_x0000_i1025" DrawAspect="Content" ObjectID="_1824824361" r:id="rId16"/>
         </w:object>
       </w:r>
       <w:r>
@@ -633,10 +1866,10 @@
           <w:sz w:val="24"/>
         </w:rPr>
         <w:object w:dxaOrig="800" w:dyaOrig="320" w14:anchorId="45166B24">
-          <v:shape id="_x0000_i1026" type="#_x0000_t75" style="width:39.75pt;height:16.5pt" o:ole="">
-            <v:imagedata r:id="rId9" o:title=""/>
+          <v:shape id="_x0000_i1026" type="#_x0000_t75" style="width:39.85pt;height:16.3pt" o:ole="">
+            <v:imagedata r:id="rId17" o:title=""/>
           </v:shape>
-          <o:OLEObject Type="Embed" ProgID="Equation.DSMT4" ShapeID="_x0000_i1026" DrawAspect="Content" ObjectID="_1729270848" r:id="rId10"/>
+          <o:OLEObject Type="Embed" ProgID="Equation.DSMT4" ShapeID="_x0000_i1026" DrawAspect="Content" ObjectID="_1824824362" r:id="rId18"/>
         </w:object>
       </w:r>
       <w:r>
@@ -675,7 +1908,7 @@
 </file>
 
 <file path=word/endnotes.xml><?xml version="1.0" encoding="utf-8"?>
-<w:endnotes xmlns:wpc="http://schemas.microsoft.com/office/word/2010/wordprocessingCanvas" xmlns:cx="http://schemas.microsoft.com/office/drawing/2014/chartex" xmlns:cx1="http://schemas.microsoft.com/office/drawing/2015/9/8/chartex" xmlns:cx2="http://schemas.microsoft.com/office/drawing/2015/10/21/chartex" xmlns:cx3="http://schemas.microsoft.com/office/drawing/2016/5/9/chartex" xmlns:cx4="http://schemas.microsoft.com/office/drawing/2016/5/10/chartex" xmlns:cx5="http://schemas.microsoft.com/office/drawing/2016/5/11/chartex" xmlns:cx6="http://schemas.microsoft.com/office/drawing/2016/5/12/chartex" xmlns:cx7="http://schemas.microsoft.com/office/drawing/2016/5/13/chartex" xmlns:cx8="http://schemas.microsoft.com/office/drawing/2016/5/14/chartex" xmlns:mc="http://schemas.openxmlformats.org/markup-compatibility/2006" xmlns:aink="http://schemas.microsoft.com/office/drawing/2016/ink" xmlns:am3d="http://schemas.microsoft.com/office/drawing/2017/model3d" xmlns:o="urn:schemas-microsoft-com:office:office" xmlns:oel="http://schemas.microsoft.com/office/2019/extlst" xmlns:r="http://schemas.openxmlformats.org/officeDocument/2006/relationships" xmlns:m="http://schemas.openxmlformats.org/officeDocument/2006/math" xmlns:v="urn:schemas-microsoft-com:vml" xmlns:wp14="http://schemas.microsoft.com/office/word/2010/wordprocessingDrawing" xmlns:wp="http://schemas.openxmlformats.org/drawingml/2006/wordprocessingDrawing" xmlns:w10="urn:schemas-microsoft-com:office:word" xmlns:w="http://schemas.openxmlformats.org/wordprocessingml/2006/main" xmlns:w14="http://schemas.microsoft.com/office/word/2010/wordml" xmlns:w15="http://schemas.microsoft.com/office/word/2012/wordml" xmlns:w16cex="http://schemas.microsoft.com/office/word/2018/wordml/cex" xmlns:w16cid="http://schemas.microsoft.com/office/word/2016/wordml/cid" xmlns:w16="http://schemas.microsoft.com/office/word/2018/wordml" xmlns:w16sdtdh="http://schemas.microsoft.com/office/word/2020/wordml/sdtdatahash" xmlns:w16se="http://schemas.microsoft.com/office/word/2015/wordml/symex" xmlns:wpg="http://schemas.microsoft.com/office/word/2010/wordprocessingGroup" xmlns:wpi="http://schemas.microsoft.com/office/word/2010/wordprocessingInk" xmlns:wne="http://schemas.microsoft.com/office/word/2006/wordml" xmlns:wps="http://schemas.microsoft.com/office/word/2010/wordprocessingShape" mc:Ignorable="w14 w15 w16se w16cid w16 w16cex w16sdtdh wp14">
+<w:endnotes xmlns:wpc="http://schemas.microsoft.com/office/word/2010/wordprocessingCanvas" xmlns:cx="http://schemas.microsoft.com/office/drawing/2014/chartex" xmlns:cx1="http://schemas.microsoft.com/office/drawing/2015/9/8/chartex" xmlns:cx2="http://schemas.microsoft.com/office/drawing/2015/10/21/chartex" xmlns:cx3="http://schemas.microsoft.com/office/drawing/2016/5/9/chartex" xmlns:cx4="http://schemas.microsoft.com/office/drawing/2016/5/10/chartex" xmlns:cx5="http://schemas.microsoft.com/office/drawing/2016/5/11/chartex" xmlns:cx6="http://schemas.microsoft.com/office/drawing/2016/5/12/chartex" xmlns:cx7="http://schemas.microsoft.com/office/drawing/2016/5/13/chartex" xmlns:cx8="http://schemas.microsoft.com/office/drawing/2016/5/14/chartex" xmlns:mc="http://schemas.openxmlformats.org/markup-compatibility/2006" xmlns:aink="http://schemas.microsoft.com/office/drawing/2016/ink" xmlns:am3d="http://schemas.microsoft.com/office/drawing/2017/model3d" xmlns:o="urn:schemas-microsoft-com:office:office" xmlns:r="http://schemas.openxmlformats.org/officeDocument/2006/relationships" xmlns:m="http://schemas.openxmlformats.org/officeDocument/2006/math" xmlns:v="urn:schemas-microsoft-com:vml" xmlns:wp14="http://schemas.microsoft.com/office/word/2010/wordprocessingDrawing" xmlns:wp="http://schemas.openxmlformats.org/drawingml/2006/wordprocessingDrawing" xmlns:w10="urn:schemas-microsoft-com:office:word" xmlns:w="http://schemas.openxmlformats.org/wordprocessingml/2006/main" xmlns:w14="http://schemas.microsoft.com/office/word/2010/wordml" xmlns:w15="http://schemas.microsoft.com/office/word/2012/wordml" xmlns:w16cex="http://schemas.microsoft.com/office/word/2018/wordml/cex" xmlns:w16cid="http://schemas.microsoft.com/office/word/2016/wordml/cid" xmlns:w16="http://schemas.microsoft.com/office/word/2018/wordml" xmlns:w16sdtdh="http://schemas.microsoft.com/office/word/2020/wordml/sdtdatahash" xmlns:w16se="http://schemas.microsoft.com/office/word/2015/wordml/symex" xmlns:wpg="http://schemas.microsoft.com/office/word/2010/wordprocessingGroup" xmlns:wpi="http://schemas.microsoft.com/office/word/2010/wordprocessingInk" xmlns:wne="http://schemas.microsoft.com/office/word/2006/wordml" xmlns:wps="http://schemas.microsoft.com/office/word/2010/wordprocessingShape" mc:Ignorable="w14 w15 w16se w16cid w16 w16cex w16sdtdh wp14">
   <w:endnote w:type="separator" w:id="-1">
     <w:p>
       <w:r>
@@ -694,7 +1927,7 @@
 </file>
 
 <file path=word/footnotes.xml><?xml version="1.0" encoding="utf-8"?>
-<w:footnotes xmlns:wpc="http://schemas.microsoft.com/office/word/2010/wordprocessingCanvas" xmlns:cx="http://schemas.microsoft.com/office/drawing/2014/chartex" xmlns:cx1="http://schemas.microsoft.com/office/drawing/2015/9/8/chartex" xmlns:cx2="http://schemas.microsoft.com/office/drawing/2015/10/21/chartex" xmlns:cx3="http://schemas.microsoft.com/office/drawing/2016/5/9/chartex" xmlns:cx4="http://schemas.microsoft.com/office/drawing/2016/5/10/chartex" xmlns:cx5="http://schemas.microsoft.com/office/drawing/2016/5/11/chartex" xmlns:cx6="http://schemas.microsoft.com/office/drawing/2016/5/12/chartex" xmlns:cx7="http://schemas.microsoft.com/office/drawing/2016/5/13/chartex" xmlns:cx8="http://schemas.microsoft.com/office/drawing/2016/5/14/chartex" xmlns:mc="http://schemas.openxmlformats.org/markup-compatibility/2006" xmlns:aink="http://schemas.microsoft.com/office/drawing/2016/ink" xmlns:am3d="http://schemas.microsoft.com/office/drawing/2017/model3d" xmlns:o="urn:schemas-microsoft-com:office:office" xmlns:oel="http://schemas.microsoft.com/office/2019/extlst" xmlns:r="http://schemas.openxmlformats.org/officeDocument/2006/relationships" xmlns:m="http://schemas.openxmlformats.org/officeDocument/2006/math" xmlns:v="urn:schemas-microsoft-com:vml" xmlns:wp14="http://schemas.microsoft.com/office/word/2010/wordprocessingDrawing" xmlns:wp="http://schemas.openxmlformats.org/drawingml/2006/wordprocessingDrawing" xmlns:w10="urn:schemas-microsoft-com:office:word" xmlns:w="http://schemas.openxmlformats.org/wordprocessingml/2006/main" xmlns:w14="http://schemas.microsoft.com/office/word/2010/wordml" xmlns:w15="http://schemas.microsoft.com/office/word/2012/wordml" xmlns:w16cex="http://schemas.microsoft.com/office/word/2018/wordml/cex" xmlns:w16cid="http://schemas.microsoft.com/office/word/2016/wordml/cid" xmlns:w16="http://schemas.microsoft.com/office/word/2018/wordml" xmlns:w16sdtdh="http://schemas.microsoft.com/office/word/2020/wordml/sdtdatahash" xmlns:w16se="http://schemas.microsoft.com/office/word/2015/wordml/symex" xmlns:wpg="http://schemas.microsoft.com/office/word/2010/wordprocessingGroup" xmlns:wpi="http://schemas.microsoft.com/office/word/2010/wordprocessingInk" xmlns:wne="http://schemas.microsoft.com/office/word/2006/wordml" xmlns:wps="http://schemas.microsoft.com/office/word/2010/wordprocessingShape" mc:Ignorable="w14 w15 w16se w16cid w16 w16cex w16sdtdh wp14">
+<w:footnotes xmlns:wpc="http://schemas.microsoft.com/office/word/2010/wordprocessingCanvas" xmlns:cx="http://schemas.microsoft.com/office/drawing/2014/chartex" xmlns:cx1="http://schemas.microsoft.com/office/drawing/2015/9/8/chartex" xmlns:cx2="http://schemas.microsoft.com/office/drawing/2015/10/21/chartex" xmlns:cx3="http://schemas.microsoft.com/office/drawing/2016/5/9/chartex" xmlns:cx4="http://schemas.microsoft.com/office/drawing/2016/5/10/chartex" xmlns:cx5="http://schemas.microsoft.com/office/drawing/2016/5/11/chartex" xmlns:cx6="http://schemas.microsoft.com/office/drawing/2016/5/12/chartex" xmlns:cx7="http://schemas.microsoft.com/office/drawing/2016/5/13/chartex" xmlns:cx8="http://schemas.microsoft.com/office/drawing/2016/5/14/chartex" xmlns:mc="http://schemas.openxmlformats.org/markup-compatibility/2006" xmlns:aink="http://schemas.microsoft.com/office/drawing/2016/ink" xmlns:am3d="http://schemas.microsoft.com/office/drawing/2017/model3d" xmlns:o="urn:schemas-microsoft-com:office:office" xmlns:r="http://schemas.openxmlformats.org/officeDocument/2006/relationships" xmlns:m="http://schemas.openxmlformats.org/officeDocument/2006/math" xmlns:v="urn:schemas-microsoft-com:vml" xmlns:wp14="http://schemas.microsoft.com/office/word/2010/wordprocessingDrawing" xmlns:wp="http://schemas.openxmlformats.org/drawingml/2006/wordprocessingDrawing" xmlns:w10="urn:schemas-microsoft-com:office:word" xmlns:w="http://schemas.openxmlformats.org/wordprocessingml/2006/main" xmlns:w14="http://schemas.microsoft.com/office/word/2010/wordml" xmlns:w15="http://schemas.microsoft.com/office/word/2012/wordml" xmlns:w16cex="http://schemas.microsoft.com/office/word/2018/wordml/cex" xmlns:w16cid="http://schemas.microsoft.com/office/word/2016/wordml/cid" xmlns:w16="http://schemas.microsoft.com/office/word/2018/wordml" xmlns:w16sdtdh="http://schemas.microsoft.com/office/word/2020/wordml/sdtdatahash" xmlns:w16se="http://schemas.microsoft.com/office/word/2015/wordml/symex" xmlns:wpg="http://schemas.microsoft.com/office/word/2010/wordprocessingGroup" xmlns:wpi="http://schemas.microsoft.com/office/word/2010/wordprocessingInk" xmlns:wne="http://schemas.microsoft.com/office/word/2006/wordml" xmlns:wps="http://schemas.microsoft.com/office/word/2010/wordprocessingShape" mc:Ignorable="w14 w15 w16se w16cid w16 w16cex w16sdtdh wp14">
   <w:footnote w:type="separator" w:id="-1">
     <w:p>
       <w:r>
@@ -713,7 +1946,7 @@
 </file>
 
 <file path=word/numbering.xml><?xml version="1.0" encoding="utf-8"?>
-<w:numbering xmlns:wpc="http://schemas.microsoft.com/office/word/2010/wordprocessingCanvas" xmlns:cx="http://schemas.microsoft.com/office/drawing/2014/chartex" xmlns:cx1="http://schemas.microsoft.com/office/drawing/2015/9/8/chartex" xmlns:cx2="http://schemas.microsoft.com/office/drawing/2015/10/21/chartex" xmlns:cx3="http://schemas.microsoft.com/office/drawing/2016/5/9/chartex" xmlns:cx4="http://schemas.microsoft.com/office/drawing/2016/5/10/chartex" xmlns:cx5="http://schemas.microsoft.com/office/drawing/2016/5/11/chartex" xmlns:cx6="http://schemas.microsoft.com/office/drawing/2016/5/12/chartex" xmlns:cx7="http://schemas.microsoft.com/office/drawing/2016/5/13/chartex" xmlns:cx8="http://schemas.microsoft.com/office/drawing/2016/5/14/chartex" xmlns:mc="http://schemas.openxmlformats.org/markup-compatibility/2006" xmlns:aink="http://schemas.microsoft.com/office/drawing/2016/ink" xmlns:am3d="http://schemas.microsoft.com/office/drawing/2017/model3d" xmlns:o="urn:schemas-microsoft-com:office:office" xmlns:oel="http://schemas.microsoft.com/office/2019/extlst" xmlns:r="http://schemas.openxmlformats.org/officeDocument/2006/relationships" xmlns:m="http://schemas.openxmlformats.org/officeDocument/2006/math" xmlns:v="urn:schemas-microsoft-com:vml" xmlns:wp14="http://schemas.microsoft.com/office/word/2010/wordprocessingDrawing" xmlns:wp="http://schemas.openxmlformats.org/drawingml/2006/wordprocessingDrawing" xmlns:w10="urn:schemas-microsoft-com:office:word" xmlns:w="http://schemas.openxmlformats.org/wordprocessingml/2006/main" xmlns:w14="http://schemas.microsoft.com/office/word/2010/wordml" xmlns:w15="http://schemas.microsoft.com/office/word/2012/wordml" xmlns:w16cex="http://schemas.microsoft.com/office/word/2018/wordml/cex" xmlns:w16cid="http://schemas.microsoft.com/office/word/2016/wordml/cid" xmlns:w16="http://schemas.microsoft.com/office/word/2018/wordml" xmlns:w16sdtdh="http://schemas.microsoft.com/office/word/2020/wordml/sdtdatahash" xmlns:w16se="http://schemas.microsoft.com/office/word/2015/wordml/symex" xmlns:wpg="http://schemas.microsoft.com/office/word/2010/wordprocessingGroup" xmlns:wpi="http://schemas.microsoft.com/office/word/2010/wordprocessingInk" xmlns:wne="http://schemas.microsoft.com/office/word/2006/wordml" xmlns:wps="http://schemas.microsoft.com/office/word/2010/wordprocessingShape" mc:Ignorable="w14 w15 w16se w16cid w16 w16cex w16sdtdh wp14">
+<w:numbering xmlns:wpc="http://schemas.microsoft.com/office/word/2010/wordprocessingCanvas" xmlns:cx="http://schemas.microsoft.com/office/drawing/2014/chartex" xmlns:cx1="http://schemas.microsoft.com/office/drawing/2015/9/8/chartex" xmlns:cx2="http://schemas.microsoft.com/office/drawing/2015/10/21/chartex" xmlns:cx3="http://schemas.microsoft.com/office/drawing/2016/5/9/chartex" xmlns:cx4="http://schemas.microsoft.com/office/drawing/2016/5/10/chartex" xmlns:cx5="http://schemas.microsoft.com/office/drawing/2016/5/11/chartex" xmlns:cx6="http://schemas.microsoft.com/office/drawing/2016/5/12/chartex" xmlns:cx7="http://schemas.microsoft.com/office/drawing/2016/5/13/chartex" xmlns:cx8="http://schemas.microsoft.com/office/drawing/2016/5/14/chartex" xmlns:mc="http://schemas.openxmlformats.org/markup-compatibility/2006" xmlns:aink="http://schemas.microsoft.com/office/drawing/2016/ink" xmlns:am3d="http://schemas.microsoft.com/office/drawing/2017/model3d" xmlns:o="urn:schemas-microsoft-com:office:office" xmlns:r="http://schemas.openxmlformats.org/officeDocument/2006/relationships" xmlns:m="http://schemas.openxmlformats.org/officeDocument/2006/math" xmlns:v="urn:schemas-microsoft-com:vml" xmlns:wp14="http://schemas.microsoft.com/office/word/2010/wordprocessingDrawing" xmlns:wp="http://schemas.openxmlformats.org/drawingml/2006/wordprocessingDrawing" xmlns:w10="urn:schemas-microsoft-com:office:word" xmlns:w="http://schemas.openxmlformats.org/wordprocessingml/2006/main" xmlns:w14="http://schemas.microsoft.com/office/word/2010/wordml" xmlns:w15="http://schemas.microsoft.com/office/word/2012/wordml" xmlns:w16cex="http://schemas.microsoft.com/office/word/2018/wordml/cex" xmlns:w16cid="http://schemas.microsoft.com/office/word/2016/wordml/cid" xmlns:w16="http://schemas.microsoft.com/office/word/2018/wordml" xmlns:w16sdtdh="http://schemas.microsoft.com/office/word/2020/wordml/sdtdatahash" xmlns:w16se="http://schemas.microsoft.com/office/word/2015/wordml/symex" xmlns:wpg="http://schemas.microsoft.com/office/word/2010/wordprocessingGroup" xmlns:wpi="http://schemas.microsoft.com/office/word/2010/wordprocessingInk" xmlns:wne="http://schemas.microsoft.com/office/word/2006/wordml" xmlns:wps="http://schemas.microsoft.com/office/word/2010/wordprocessingShape" mc:Ignorable="w14 w15 w16se w16cid w16 w16cex w16sdtdh wp14">
   <w:abstractNum w:abstractNumId="0" w15:restartNumberingAfterBreak="0">
     <w:nsid w:val="004056D2"/>
     <w:multiLevelType w:val="hybridMultilevel"/>
@@ -973,6 +2206,95 @@
     </w:lvl>
   </w:abstractNum>
   <w:abstractNum w:abstractNumId="3" w15:restartNumberingAfterBreak="0">
+    <w:nsid w:val="23A10EC8"/>
+    <w:multiLevelType w:val="hybridMultilevel"/>
+    <w:tmpl w:val="88827A30"/>
+    <w:lvl w:ilvl="0" w:tplc="EBB890C6">
+      <w:start w:val="1"/>
+      <w:numFmt w:val="decimal"/>
+      <w:lvlText w:val="%1."/>
+      <w:lvlJc w:val="left"/>
+      <w:pPr>
+        <w:ind w:left="1200" w:hanging="360"/>
+      </w:pPr>
+      <w:rPr>
+        <w:rFonts w:hint="default"/>
+      </w:rPr>
+    </w:lvl>
+    <w:lvl w:ilvl="1" w:tplc="04090019" w:tentative="1">
+      <w:start w:val="1"/>
+      <w:numFmt w:val="lowerLetter"/>
+      <w:lvlText w:val="%2)"/>
+      <w:lvlJc w:val="left"/>
+      <w:pPr>
+        <w:ind w:left="1680" w:hanging="420"/>
+      </w:pPr>
+    </w:lvl>
+    <w:lvl w:ilvl="2" w:tplc="0409001B" w:tentative="1">
+      <w:start w:val="1"/>
+      <w:numFmt w:val="lowerRoman"/>
+      <w:lvlText w:val="%3."/>
+      <w:lvlJc w:val="right"/>
+      <w:pPr>
+        <w:ind w:left="2100" w:hanging="420"/>
+      </w:pPr>
+    </w:lvl>
+    <w:lvl w:ilvl="3" w:tplc="0409000F" w:tentative="1">
+      <w:start w:val="1"/>
+      <w:numFmt w:val="decimal"/>
+      <w:lvlText w:val="%4."/>
+      <w:lvlJc w:val="left"/>
+      <w:pPr>
+        <w:ind w:left="2520" w:hanging="420"/>
+      </w:pPr>
+    </w:lvl>
+    <w:lvl w:ilvl="4" w:tplc="04090019" w:tentative="1">
+      <w:start w:val="1"/>
+      <w:numFmt w:val="lowerLetter"/>
+      <w:lvlText w:val="%5)"/>
+      <w:lvlJc w:val="left"/>
+      <w:pPr>
+        <w:ind w:left="2940" w:hanging="420"/>
+      </w:pPr>
+    </w:lvl>
+    <w:lvl w:ilvl="5" w:tplc="0409001B" w:tentative="1">
+      <w:start w:val="1"/>
+      <w:numFmt w:val="lowerRoman"/>
+      <w:lvlText w:val="%6."/>
+      <w:lvlJc w:val="right"/>
+      <w:pPr>
+        <w:ind w:left="3360" w:hanging="420"/>
+      </w:pPr>
+    </w:lvl>
+    <w:lvl w:ilvl="6" w:tplc="0409000F" w:tentative="1">
+      <w:start w:val="1"/>
+      <w:numFmt w:val="decimal"/>
+      <w:lvlText w:val="%7."/>
+      <w:lvlJc w:val="left"/>
+      <w:pPr>
+        <w:ind w:left="3780" w:hanging="420"/>
+      </w:pPr>
+    </w:lvl>
+    <w:lvl w:ilvl="7" w:tplc="04090019" w:tentative="1">
+      <w:start w:val="1"/>
+      <w:numFmt w:val="lowerLetter"/>
+      <w:lvlText w:val="%8)"/>
+      <w:lvlJc w:val="left"/>
+      <w:pPr>
+        <w:ind w:left="4200" w:hanging="420"/>
+      </w:pPr>
+    </w:lvl>
+    <w:lvl w:ilvl="8" w:tplc="0409001B" w:tentative="1">
+      <w:start w:val="1"/>
+      <w:numFmt w:val="lowerRoman"/>
+      <w:lvlText w:val="%9."/>
+      <w:lvlJc w:val="right"/>
+      <w:pPr>
+        <w:ind w:left="4620" w:hanging="420"/>
+      </w:pPr>
+    </w:lvl>
+  </w:abstractNum>
+  <w:abstractNum w:abstractNumId="4" w15:restartNumberingAfterBreak="0">
     <w:nsid w:val="5A9D1521"/>
     <w:multiLevelType w:val="hybridMultilevel"/>
     <w:tmpl w:val="29ECB9C4"/>
@@ -1061,17 +2383,112 @@
       </w:pPr>
     </w:lvl>
   </w:abstractNum>
-  <w:num w:numId="1" w16cid:durableId="596794811">
+  <w:abstractNum w:abstractNumId="5" w15:restartNumberingAfterBreak="0">
+    <w:nsid w:val="6C48494C"/>
+    <w:multiLevelType w:val="hybridMultilevel"/>
+    <w:tmpl w:val="D4E4AB40"/>
+    <w:lvl w:ilvl="0" w:tplc="18C0E78E">
+      <w:start w:val="1"/>
+      <w:numFmt w:val="decimal"/>
+      <w:lvlText w:val="%1."/>
+      <w:lvlJc w:val="left"/>
+      <w:pPr>
+        <w:ind w:left="1200" w:hanging="360"/>
+      </w:pPr>
+      <w:rPr>
+        <w:rFonts w:hint="default"/>
+      </w:rPr>
+    </w:lvl>
+    <w:lvl w:ilvl="1" w:tplc="04090019" w:tentative="1">
+      <w:start w:val="1"/>
+      <w:numFmt w:val="lowerLetter"/>
+      <w:lvlText w:val="%2)"/>
+      <w:lvlJc w:val="left"/>
+      <w:pPr>
+        <w:ind w:left="1680" w:hanging="420"/>
+      </w:pPr>
+    </w:lvl>
+    <w:lvl w:ilvl="2" w:tplc="0409001B" w:tentative="1">
+      <w:start w:val="1"/>
+      <w:numFmt w:val="lowerRoman"/>
+      <w:lvlText w:val="%3."/>
+      <w:lvlJc w:val="right"/>
+      <w:pPr>
+        <w:ind w:left="2100" w:hanging="420"/>
+      </w:pPr>
+    </w:lvl>
+    <w:lvl w:ilvl="3" w:tplc="0409000F" w:tentative="1">
+      <w:start w:val="1"/>
+      <w:numFmt w:val="decimal"/>
+      <w:lvlText w:val="%4."/>
+      <w:lvlJc w:val="left"/>
+      <w:pPr>
+        <w:ind w:left="2520" w:hanging="420"/>
+      </w:pPr>
+    </w:lvl>
+    <w:lvl w:ilvl="4" w:tplc="04090019" w:tentative="1">
+      <w:start w:val="1"/>
+      <w:numFmt w:val="lowerLetter"/>
+      <w:lvlText w:val="%5)"/>
+      <w:lvlJc w:val="left"/>
+      <w:pPr>
+        <w:ind w:left="2940" w:hanging="420"/>
+      </w:pPr>
+    </w:lvl>
+    <w:lvl w:ilvl="5" w:tplc="0409001B" w:tentative="1">
+      <w:start w:val="1"/>
+      <w:numFmt w:val="lowerRoman"/>
+      <w:lvlText w:val="%6."/>
+      <w:lvlJc w:val="right"/>
+      <w:pPr>
+        <w:ind w:left="3360" w:hanging="420"/>
+      </w:pPr>
+    </w:lvl>
+    <w:lvl w:ilvl="6" w:tplc="0409000F" w:tentative="1">
+      <w:start w:val="1"/>
+      <w:numFmt w:val="decimal"/>
+      <w:lvlText w:val="%7."/>
+      <w:lvlJc w:val="left"/>
+      <w:pPr>
+        <w:ind w:left="3780" w:hanging="420"/>
+      </w:pPr>
+    </w:lvl>
+    <w:lvl w:ilvl="7" w:tplc="04090019" w:tentative="1">
+      <w:start w:val="1"/>
+      <w:numFmt w:val="lowerLetter"/>
+      <w:lvlText w:val="%8)"/>
+      <w:lvlJc w:val="left"/>
+      <w:pPr>
+        <w:ind w:left="4200" w:hanging="420"/>
+      </w:pPr>
+    </w:lvl>
+    <w:lvl w:ilvl="8" w:tplc="0409001B" w:tentative="1">
+      <w:start w:val="1"/>
+      <w:numFmt w:val="lowerRoman"/>
+      <w:lvlText w:val="%9."/>
+      <w:lvlJc w:val="right"/>
+      <w:pPr>
+        <w:ind w:left="4620" w:hanging="420"/>
+      </w:pPr>
+    </w:lvl>
+  </w:abstractNum>
+  <w:num w:numId="1">
     <w:abstractNumId w:val="2"/>
   </w:num>
-  <w:num w:numId="2" w16cid:durableId="1247494642">
-    <w:abstractNumId w:val="3"/>
+  <w:num w:numId="2">
+    <w:abstractNumId w:val="4"/>
   </w:num>
-  <w:num w:numId="3" w16cid:durableId="5250373">
+  <w:num w:numId="3">
     <w:abstractNumId w:val="1"/>
   </w:num>
-  <w:num w:numId="4" w16cid:durableId="1384402885">
+  <w:num w:numId="4">
     <w:abstractNumId w:val="0"/>
+  </w:num>
+  <w:num w:numId="5">
+    <w:abstractNumId w:val="5"/>
+  </w:num>
+  <w:num w:numId="6">
+    <w:abstractNumId w:val="3"/>
   </w:num>
 </w:numbering>
 </file>

</xml_diff>